<commit_message>
update rapport + schema code
</commit_message>
<xml_diff>
--- a/Doc/Rapport de travaille - API - MatKhalil JulMares.docx
+++ b/Doc/Rapport de travaille - API - MatKhalil JulMares.docx
@@ -2195,7 +2195,16 @@
           <w:tcPr>
             <w:tcW w:w="1905" w:type="dxa"/>
           </w:tcPr>
-          <w:p/>
+          <w:p>
+            <w:proofErr w:type="spellStart"/>
+            <w:r>
+              <w:t>Token</w:t>
+            </w:r>
+            <w:proofErr w:type="spellEnd"/>
+            <w:r>
+              <w:t xml:space="preserve"> d’authentification JWT</w:t>
+            </w:r>
+          </w:p>
         </w:tc>
       </w:tr>
       <w:tr>
@@ -2239,7 +2248,16 @@
           <w:tcPr>
             <w:tcW w:w="1905" w:type="dxa"/>
           </w:tcPr>
-          <w:p/>
+          <w:p>
+            <w:proofErr w:type="spellStart"/>
+            <w:r>
+              <w:t>Token</w:t>
+            </w:r>
+            <w:proofErr w:type="spellEnd"/>
+            <w:r>
+              <w:t xml:space="preserve"> d’authentification JWT</w:t>
+            </w:r>
+          </w:p>
         </w:tc>
       </w:tr>
       <w:tr>
@@ -2291,6 +2309,17 @@
               <w:t>json</w:t>
             </w:r>
             <w:proofErr w:type="spellEnd"/>
+            <w:r>
+              <w:t xml:space="preserve"> + </w:t>
+            </w:r>
+            <w:proofErr w:type="spellStart"/>
+            <w:r>
+              <w:t>Token</w:t>
+            </w:r>
+            <w:proofErr w:type="spellEnd"/>
+            <w:r>
+              <w:t xml:space="preserve"> d’authentification JWT</w:t>
+            </w:r>
           </w:p>
         </w:tc>
       </w:tr>
@@ -2329,7 +2358,16 @@
           <w:tcPr>
             <w:tcW w:w="1905" w:type="dxa"/>
           </w:tcPr>
-          <w:p/>
+          <w:p>
+            <w:proofErr w:type="spellStart"/>
+            <w:r>
+              <w:t>Token</w:t>
+            </w:r>
+            <w:proofErr w:type="spellEnd"/>
+            <w:r>
+              <w:t xml:space="preserve"> d’authentification JWT</w:t>
+            </w:r>
+          </w:p>
         </w:tc>
       </w:tr>
     </w:tbl>
@@ -2483,7 +2521,16 @@
           <w:tcPr>
             <w:tcW w:w="2211" w:type="dxa"/>
           </w:tcPr>
-          <w:p/>
+          <w:p>
+            <w:proofErr w:type="spellStart"/>
+            <w:r>
+              <w:t>Token</w:t>
+            </w:r>
+            <w:proofErr w:type="spellEnd"/>
+            <w:r>
+              <w:t xml:space="preserve"> d’authentification JWT</w:t>
+            </w:r>
+          </w:p>
         </w:tc>
       </w:tr>
       <w:tr>
@@ -2533,7 +2580,16 @@
           <w:tcPr>
             <w:tcW w:w="2211" w:type="dxa"/>
           </w:tcPr>
-          <w:p/>
+          <w:p>
+            <w:proofErr w:type="spellStart"/>
+            <w:r>
+              <w:t>Token</w:t>
+            </w:r>
+            <w:proofErr w:type="spellEnd"/>
+            <w:r>
+              <w:t xml:space="preserve"> d’authentification JWT</w:t>
+            </w:r>
+          </w:p>
         </w:tc>
       </w:tr>
       <w:tr>
@@ -2632,43 +2688,17 @@
             </w:pPr>
             <w:r>
               <w:rPr>
-                <w:color w:val="FF0000"/>
-              </w:rPr>
-              <w:t>A REVOIR</w:t>
-            </w:r>
-            <w:r>
-              <w:rPr>
-                <w:color w:val="FF0000"/>
-              </w:rPr>
-              <w:t xml:space="preserve"> (après </w:t>
+                <w:bCs/>
+              </w:rPr>
+              <w:t xml:space="preserve">+ </w:t>
             </w:r>
             <w:proofErr w:type="spellStart"/>
             <w:r>
-              <w:rPr>
-                <w:color w:val="FF0000"/>
-              </w:rPr>
-              <w:t>fk</w:t>
+              <w:t>Token</w:t>
             </w:r>
             <w:proofErr w:type="spellEnd"/>
             <w:r>
-              <w:rPr>
-                <w:color w:val="FF0000"/>
-              </w:rPr>
-              <w:t xml:space="preserve"> </w:t>
-            </w:r>
-            <w:proofErr w:type="spellStart"/>
-            <w:r>
-              <w:rPr>
-                <w:color w:val="FF0000"/>
-              </w:rPr>
-              <w:t>etc</w:t>
-            </w:r>
-            <w:proofErr w:type="spellEnd"/>
-            <w:r>
-              <w:rPr>
-                <w:color w:val="FF0000"/>
-              </w:rPr>
-              <w:t>)</w:t>
+              <w:t xml:space="preserve"> d’authentification JWT</w:t>
             </w:r>
           </w:p>
         </w:tc>
@@ -2714,7 +2744,16 @@
           <w:tcPr>
             <w:tcW w:w="2211" w:type="dxa"/>
           </w:tcPr>
-          <w:p/>
+          <w:p>
+            <w:proofErr w:type="spellStart"/>
+            <w:r>
+              <w:t>Token</w:t>
+            </w:r>
+            <w:proofErr w:type="spellEnd"/>
+            <w:r>
+              <w:t xml:space="preserve"> d’authentification JWT</w:t>
+            </w:r>
+          </w:p>
         </w:tc>
       </w:tr>
       <w:tr>
@@ -2767,6 +2806,17 @@
               <w:t>json</w:t>
             </w:r>
             <w:proofErr w:type="spellEnd"/>
+            <w:r>
+              <w:t xml:space="preserve"> + </w:t>
+            </w:r>
+            <w:proofErr w:type="spellStart"/>
+            <w:r>
+              <w:t>Token</w:t>
+            </w:r>
+            <w:proofErr w:type="spellEnd"/>
+            <w:r>
+              <w:t xml:space="preserve"> d’authentification JWT</w:t>
+            </w:r>
           </w:p>
         </w:tc>
       </w:tr>
@@ -2918,7 +2968,16 @@
           <w:tcPr>
             <w:tcW w:w="2211" w:type="dxa"/>
           </w:tcPr>
-          <w:p/>
+          <w:p>
+            <w:proofErr w:type="spellStart"/>
+            <w:r>
+              <w:t>Token</w:t>
+            </w:r>
+            <w:proofErr w:type="spellEnd"/>
+            <w:r>
+              <w:t xml:space="preserve"> d’authentification JWT</w:t>
+            </w:r>
+          </w:p>
         </w:tc>
       </w:tr>
       <w:tr>
@@ -2970,7 +3029,16 @@
           <w:tcPr>
             <w:tcW w:w="2211" w:type="dxa"/>
           </w:tcPr>
-          <w:p/>
+          <w:p>
+            <w:proofErr w:type="spellStart"/>
+            <w:r>
+              <w:t>Token</w:t>
+            </w:r>
+            <w:proofErr w:type="spellEnd"/>
+            <w:r>
+              <w:t xml:space="preserve"> d’authentification JWT</w:t>
+            </w:r>
+          </w:p>
         </w:tc>
       </w:tr>
       <w:tr>
@@ -3033,6 +3101,23 @@
               <w:t>json</w:t>
             </w:r>
             <w:proofErr w:type="spellEnd"/>
+            <w:r>
+              <w:rPr>
+                <w:bCs/>
+              </w:rPr>
+              <w:t>+</w:t>
+            </w:r>
+            <w:r>
+              <w:t xml:space="preserve"> </w:t>
+            </w:r>
+            <w:proofErr w:type="spellStart"/>
+            <w:r>
+              <w:t>Token</w:t>
+            </w:r>
+            <w:proofErr w:type="spellEnd"/>
+            <w:r>
+              <w:t xml:space="preserve"> d’authentification JWT</w:t>
+            </w:r>
           </w:p>
         </w:tc>
       </w:tr>
@@ -3082,7 +3167,16 @@
           <w:tcPr>
             <w:tcW w:w="2211" w:type="dxa"/>
           </w:tcPr>
-          <w:p/>
+          <w:p>
+            <w:proofErr w:type="spellStart"/>
+            <w:r>
+              <w:t>Token</w:t>
+            </w:r>
+            <w:proofErr w:type="spellEnd"/>
+            <w:r>
+              <w:t xml:space="preserve"> d’authentification JWT</w:t>
+            </w:r>
+          </w:p>
         </w:tc>
       </w:tr>
       <w:tr>
@@ -3140,6 +3234,18 @@
               <w:t>json</w:t>
             </w:r>
             <w:proofErr w:type="spellEnd"/>
+            <w:r>
+              <w:t xml:space="preserve"> + </w:t>
+            </w:r>
+            <w:proofErr w:type="spellStart"/>
+            <w:r>
+              <w:lastRenderedPageBreak/>
+              <w:t>Token</w:t>
+            </w:r>
+            <w:proofErr w:type="spellEnd"/>
+            <w:r>
+              <w:t xml:space="preserve"> d’authentification JWT</w:t>
+            </w:r>
           </w:p>
         </w:tc>
       </w:tr>
@@ -3149,6 +3255,7 @@
         <w:pStyle w:val="Titre3"/>
       </w:pPr>
       <w:r>
+        <w:lastRenderedPageBreak/>
         <w:t xml:space="preserve">Routes </w:t>
       </w:r>
       <w:r>
@@ -3292,7 +3399,16 @@
           <w:tcPr>
             <w:tcW w:w="2211" w:type="dxa"/>
           </w:tcPr>
-          <w:p/>
+          <w:p>
+            <w:proofErr w:type="spellStart"/>
+            <w:r>
+              <w:t>Token</w:t>
+            </w:r>
+            <w:proofErr w:type="spellEnd"/>
+            <w:r>
+              <w:t xml:space="preserve"> d’authentification JWT</w:t>
+            </w:r>
+          </w:p>
         </w:tc>
       </w:tr>
       <w:tr>
@@ -3342,7 +3458,16 @@
           <w:tcPr>
             <w:tcW w:w="2211" w:type="dxa"/>
           </w:tcPr>
-          <w:p/>
+          <w:p>
+            <w:proofErr w:type="spellStart"/>
+            <w:r>
+              <w:t>Token</w:t>
+            </w:r>
+            <w:proofErr w:type="spellEnd"/>
+            <w:r>
+              <w:t xml:space="preserve"> d’authentification JWT</w:t>
+            </w:r>
+          </w:p>
         </w:tc>
       </w:tr>
       <w:tr>
@@ -3406,6 +3531,20 @@
               <w:t>json</w:t>
             </w:r>
             <w:proofErr w:type="spellEnd"/>
+            <w:r>
+              <w:rPr>
+                <w:bCs/>
+              </w:rPr>
+              <w:t xml:space="preserve"> + </w:t>
+            </w:r>
+            <w:proofErr w:type="spellStart"/>
+            <w:r>
+              <w:t>Token</w:t>
+            </w:r>
+            <w:proofErr w:type="spellEnd"/>
+            <w:r>
+              <w:t xml:space="preserve"> d’authentification JWT</w:t>
+            </w:r>
           </w:p>
         </w:tc>
       </w:tr>
@@ -3450,7 +3589,16 @@
           <w:tcPr>
             <w:tcW w:w="2211" w:type="dxa"/>
           </w:tcPr>
-          <w:p/>
+          <w:p>
+            <w:proofErr w:type="spellStart"/>
+            <w:r>
+              <w:t>Token</w:t>
+            </w:r>
+            <w:proofErr w:type="spellEnd"/>
+            <w:r>
+              <w:t xml:space="preserve"> d’authentification JWT</w:t>
+            </w:r>
+          </w:p>
         </w:tc>
       </w:tr>
       <w:tr>
@@ -3503,6 +3651,17 @@
               <w:t>json</w:t>
             </w:r>
             <w:proofErr w:type="spellEnd"/>
+            <w:r>
+              <w:t xml:space="preserve"> + </w:t>
+            </w:r>
+            <w:proofErr w:type="spellStart"/>
+            <w:r>
+              <w:t>Token</w:t>
+            </w:r>
+            <w:proofErr w:type="spellEnd"/>
+            <w:r>
+              <w:t xml:space="preserve"> d’authentification JWT</w:t>
+            </w:r>
           </w:p>
         </w:tc>
       </w:tr>
@@ -3512,7 +3671,6 @@
         <w:pStyle w:val="Titre3"/>
       </w:pPr>
       <w:r>
-        <w:lastRenderedPageBreak/>
         <w:t xml:space="preserve">Routes </w:t>
       </w:r>
       <w:r>
@@ -3661,7 +3819,16 @@
           <w:tcPr>
             <w:tcW w:w="2211" w:type="dxa"/>
           </w:tcPr>
-          <w:p/>
+          <w:p>
+            <w:proofErr w:type="spellStart"/>
+            <w:r>
+              <w:t>Token</w:t>
+            </w:r>
+            <w:proofErr w:type="spellEnd"/>
+            <w:r>
+              <w:t xml:space="preserve"> d’authentification JWT</w:t>
+            </w:r>
+          </w:p>
         </w:tc>
       </w:tr>
       <w:tr>
@@ -3719,7 +3886,16 @@
           <w:tcPr>
             <w:tcW w:w="2211" w:type="dxa"/>
           </w:tcPr>
-          <w:p/>
+          <w:p>
+            <w:proofErr w:type="spellStart"/>
+            <w:r>
+              <w:t>Token</w:t>
+            </w:r>
+            <w:proofErr w:type="spellEnd"/>
+            <w:r>
+              <w:t xml:space="preserve"> d’authentification JWT</w:t>
+            </w:r>
+          </w:p>
         </w:tc>
       </w:tr>
       <w:tr>
@@ -3794,6 +3970,20 @@
               <w:t>json</w:t>
             </w:r>
             <w:proofErr w:type="spellEnd"/>
+            <w:r>
+              <w:rPr>
+                <w:bCs/>
+              </w:rPr>
+              <w:t xml:space="preserve"> + </w:t>
+            </w:r>
+            <w:proofErr w:type="spellStart"/>
+            <w:r>
+              <w:t>Token</w:t>
+            </w:r>
+            <w:proofErr w:type="spellEnd"/>
+            <w:r>
+              <w:t xml:space="preserve"> d’authentification JWT</w:t>
+            </w:r>
           </w:p>
         </w:tc>
       </w:tr>
@@ -3846,7 +4036,16 @@
           <w:tcPr>
             <w:tcW w:w="2211" w:type="dxa"/>
           </w:tcPr>
-          <w:p/>
+          <w:p>
+            <w:proofErr w:type="spellStart"/>
+            <w:r>
+              <w:t>Token</w:t>
+            </w:r>
+            <w:proofErr w:type="spellEnd"/>
+            <w:r>
+              <w:t xml:space="preserve"> d’authentification JWT</w:t>
+            </w:r>
+          </w:p>
         </w:tc>
       </w:tr>
       <w:tr>
@@ -3910,6 +4109,17 @@
               <w:t>json</w:t>
             </w:r>
             <w:proofErr w:type="spellEnd"/>
+            <w:r>
+              <w:t xml:space="preserve"> + </w:t>
+            </w:r>
+            <w:proofErr w:type="spellStart"/>
+            <w:r>
+              <w:t>Token</w:t>
+            </w:r>
+            <w:proofErr w:type="spellEnd"/>
+            <w:r>
+              <w:t xml:space="preserve"> d’authentification JWT</w:t>
+            </w:r>
           </w:p>
         </w:tc>
       </w:tr>
@@ -4065,7 +4275,16 @@
           <w:tcPr>
             <w:tcW w:w="2211" w:type="dxa"/>
           </w:tcPr>
-          <w:p/>
+          <w:p>
+            <w:proofErr w:type="spellStart"/>
+            <w:r>
+              <w:t>Token</w:t>
+            </w:r>
+            <w:proofErr w:type="spellEnd"/>
+            <w:r>
+              <w:t xml:space="preserve"> d’authentification JWT</w:t>
+            </w:r>
+          </w:p>
         </w:tc>
       </w:tr>
       <w:tr>
@@ -4109,7 +4328,16 @@
           <w:tcPr>
             <w:tcW w:w="2211" w:type="dxa"/>
           </w:tcPr>
-          <w:p/>
+          <w:p>
+            <w:proofErr w:type="spellStart"/>
+            <w:r>
+              <w:t>Token</w:t>
+            </w:r>
+            <w:proofErr w:type="spellEnd"/>
+            <w:r>
+              <w:t xml:space="preserve"> d’authentification JWT</w:t>
+            </w:r>
+          </w:p>
         </w:tc>
       </w:tr>
       <w:tr>
@@ -4185,6 +4413,24 @@
               <w:t>json</w:t>
             </w:r>
             <w:proofErr w:type="spellEnd"/>
+            <w:r>
+              <w:rPr>
+                <w:bCs/>
+              </w:rPr>
+              <w:br/>
+              <w:t>+</w:t>
+            </w:r>
+            <w:r>
+              <w:t xml:space="preserve"> </w:t>
+            </w:r>
+            <w:proofErr w:type="spellStart"/>
+            <w:r>
+              <w:t>Token</w:t>
+            </w:r>
+            <w:proofErr w:type="spellEnd"/>
+            <w:r>
+              <w:t xml:space="preserve"> d’authentification JWT</w:t>
+            </w:r>
           </w:p>
         </w:tc>
       </w:tr>
@@ -4235,7 +4481,16 @@
           <w:tcPr>
             <w:tcW w:w="2211" w:type="dxa"/>
           </w:tcPr>
-          <w:p/>
+          <w:p>
+            <w:proofErr w:type="spellStart"/>
+            <w:r>
+              <w:t>Token</w:t>
+            </w:r>
+            <w:proofErr w:type="spellEnd"/>
+            <w:r>
+              <w:t xml:space="preserve"> d’authentification JWT</w:t>
+            </w:r>
+          </w:p>
         </w:tc>
       </w:tr>
       <w:tr>
@@ -4294,6 +4549,18 @@
               <w:t>json</w:t>
             </w:r>
             <w:proofErr w:type="spellEnd"/>
+            <w:r>
+              <w:br/>
+              <w:t xml:space="preserve">+ </w:t>
+            </w:r>
+            <w:proofErr w:type="spellStart"/>
+            <w:r>
+              <w:t>Token</w:t>
+            </w:r>
+            <w:proofErr w:type="spellEnd"/>
+            <w:r>
+              <w:t xml:space="preserve"> d’authentification JWT</w:t>
+            </w:r>
           </w:p>
         </w:tc>
       </w:tr>
@@ -4324,6 +4591,7 @@
           <w:bCs w:val="0"/>
           <w:color w:val="FF0000"/>
         </w:rPr>
+        <w:lastRenderedPageBreak/>
         <w:t>A REVOIR « informations à transmettre » peut-être un exemple à la place d’explication ?</w:t>
       </w:r>
     </w:p>
@@ -4418,7 +4686,6 @@
       </w:pPr>
       <w:bookmarkStart w:id="7" w:name="_Toc160543752"/>
       <w:r>
-        <w:lastRenderedPageBreak/>
         <w:t>Base de données (MCD, MLD)</w:t>
       </w:r>
       <w:bookmarkEnd w:id="7"/>
@@ -4490,6 +4757,7 @@
         <w:rPr>
           <w:noProof/>
         </w:rPr>
+        <w:lastRenderedPageBreak/>
         <w:drawing>
           <wp:inline distT="0" distB="0" distL="0" distR="0" wp14:anchorId="4F72C1D7" wp14:editId="19131421">
             <wp:extent cx="5760720" cy="2494280"/>
@@ -4655,7 +4923,6 @@
         <w:pStyle w:val="Titre2"/>
       </w:pPr>
       <w:r>
-        <w:lastRenderedPageBreak/>
         <w:t>Structure du code</w:t>
       </w:r>
     </w:p>
@@ -4691,13 +4958,18 @@
       </w:pPr>
       <w:r>
         <w:rPr>
+          <w:rFonts w:ascii="Times New Roman" w:eastAsia="Times New Roman" w:hAnsi="Times New Roman" w:cs="Times New Roman"/>
           <w:noProof/>
-        </w:rPr>
+          <w:sz w:val="24"/>
+          <w:szCs w:val="24"/>
+          <w:lang w:eastAsia="fr-CH"/>
+        </w:rPr>
+        <w:lastRenderedPageBreak/>
         <w:drawing>
-          <wp:inline distT="0" distB="0" distL="0" distR="0" wp14:anchorId="002DCF0C" wp14:editId="40D10895">
-            <wp:extent cx="5760720" cy="3387090"/>
-            <wp:effectExtent l="0" t="0" r="0" b="0"/>
-            <wp:docPr id="23402049" name="Image 1" descr="Une image contenant texte, capture d’écran, Police, Rectangle&#10;&#10;Description générée automatiquement"/>
+          <wp:inline distT="0" distB="0" distL="0" distR="0" wp14:anchorId="389DE80D" wp14:editId="4EC1564B">
+            <wp:extent cx="5760720" cy="3328035"/>
+            <wp:effectExtent l="0" t="0" r="0" b="5715"/>
+            <wp:docPr id="1959709538" name="Image 1"/>
             <wp:cNvGraphicFramePr>
               <a:graphicFrameLocks xmlns:a="http://schemas.openxmlformats.org/drawingml/2006/main" noChangeAspect="1"/>
             </wp:cNvGraphicFramePr>
@@ -4705,13 +4977,13 @@
               <a:graphicData uri="http://schemas.openxmlformats.org/drawingml/2006/picture">
                 <pic:pic xmlns:pic="http://schemas.openxmlformats.org/drawingml/2006/picture">
                   <pic:nvPicPr>
-                    <pic:cNvPr id="23402049" name="Image 1" descr="Une image contenant texte, capture d’écran, Police, Rectangle&#10;&#10;Description générée automatiquement"/>
+                    <pic:cNvPr id="0" name="Picture 1"/>
                     <pic:cNvPicPr>
                       <a:picLocks noChangeAspect="1" noChangeArrowheads="1"/>
                     </pic:cNvPicPr>
                   </pic:nvPicPr>
                   <pic:blipFill>
-                    <a:blip r:embed="rId10" cstate="print">
+                    <a:blip r:embed="rId10">
                       <a:extLst>
                         <a:ext uri="{28A0092B-C50C-407E-A947-70E740481C1C}">
                           <a14:useLocalDpi xmlns:a14="http://schemas.microsoft.com/office/drawing/2010/main" val="0"/>
@@ -4726,7 +4998,7 @@
                   <pic:spPr bwMode="auto">
                     <a:xfrm>
                       <a:off x="0" y="0"/>
-                      <a:ext cx="5760720" cy="3387090"/>
+                      <a:ext cx="5760720" cy="3328035"/>
                     </a:xfrm>
                     <a:prstGeom prst="rect">
                       <a:avLst/>
@@ -5063,77 +5335,113 @@
     </w:p>
     <w:p>
       <w:pPr>
+        <w:pStyle w:val="Titre3"/>
         <w:rPr>
           <w:lang w:eastAsia="fr-CH"/>
         </w:rPr>
       </w:pPr>
+      <w:r>
+        <w:rPr>
+          <w:lang w:eastAsia="fr-CH"/>
+        </w:rPr>
+        <w:t>Authentification</w:t>
+      </w:r>
     </w:p>
     <w:p>
       <w:pPr>
+        <w:rPr>
+          <w:lang w:eastAsia="fr-CH"/>
+        </w:rPr>
+      </w:pPr>
+      <w:r>
+        <w:rPr>
+          <w:lang w:eastAsia="fr-CH"/>
+        </w:rPr>
+        <w:t xml:space="preserve">Afin d’avoir un système plus sécurisé il y a un système d’authentification, premièrement il faut se connecter via la route login (pour se connecter il faut connaitre le nom d’utilisateur et le mot de passe du compte), une fois que c’est fait cela nous donne un </w:t>
+      </w:r>
+      <w:proofErr w:type="spellStart"/>
+      <w:r>
+        <w:rPr>
+          <w:lang w:eastAsia="fr-CH"/>
+        </w:rPr>
+        <w:t>token</w:t>
+      </w:r>
+      <w:proofErr w:type="spellEnd"/>
+      <w:r>
+        <w:rPr>
+          <w:lang w:eastAsia="fr-CH"/>
+        </w:rPr>
+        <w:t xml:space="preserve"> JWT, c’est ce </w:t>
+      </w:r>
+      <w:proofErr w:type="spellStart"/>
+      <w:r>
+        <w:rPr>
+          <w:lang w:eastAsia="fr-CH"/>
+        </w:rPr>
+        <w:t>token</w:t>
+      </w:r>
+      <w:proofErr w:type="spellEnd"/>
+      <w:r>
+        <w:rPr>
+          <w:lang w:eastAsia="fr-CH"/>
+        </w:rPr>
+        <w:t xml:space="preserve"> que toutes les routes </w:t>
+      </w:r>
+      <w:proofErr w:type="gramStart"/>
+      <w:r>
+        <w:rPr>
+          <w:lang w:eastAsia="fr-CH"/>
+        </w:rPr>
+        <w:t>demande</w:t>
+      </w:r>
+      <w:proofErr w:type="gramEnd"/>
+      <w:r>
+        <w:rPr>
+          <w:lang w:eastAsia="fr-CH"/>
+        </w:rPr>
+        <w:t>, sans lui il est impossible d’utiliser une route qui le demande</w:t>
+      </w:r>
+      <w:r>
         <w:rPr>
           <w:b/>
           <w:bCs/>
           <w:color w:val="FF0000"/>
-        </w:rPr>
-      </w:pPr>
+          <w:lang w:eastAsia="fr-CH"/>
+        </w:rPr>
+        <w:t>.</w:t>
+      </w:r>
       <w:r>
         <w:rPr>
           <w:b/>
           <w:bCs/>
           <w:color w:val="FF0000"/>
-        </w:rPr>
-        <w:t>A CONTINUER (</w:t>
-      </w:r>
-      <w:proofErr w:type="spellStart"/>
+          <w:lang w:eastAsia="fr-CH"/>
+        </w:rPr>
+        <w:t xml:space="preserve"> </w:t>
+      </w:r>
       <w:r>
         <w:rPr>
           <w:b/>
           <w:bCs/>
           <w:color w:val="FF0000"/>
-        </w:rPr>
-        <w:t>Auth</w:t>
-      </w:r>
-      <w:proofErr w:type="spellEnd"/>
-      <w:r>
-        <w:rPr>
-          <w:b/>
-          <w:bCs/>
+          <w:lang w:eastAsia="fr-CH"/>
+        </w:rPr>
+        <w:t>A CONTINUER</w:t>
+      </w:r>
+      <w:r>
+        <w:rPr>
           <w:color w:val="FF0000"/>
-        </w:rPr>
-        <w:t xml:space="preserve"> + </w:t>
-      </w:r>
-      <w:r>
-        <w:rPr>
-          <w:b/>
-          <w:bCs/>
-          <w:color w:val="FF0000"/>
-        </w:rPr>
-        <w:t>|</w:t>
-      </w:r>
-      <w:r>
-        <w:rPr>
-          <w:b/>
-          <w:bCs/>
-          <w:color w:val="FF0000"/>
-        </w:rPr>
-        <w:t>relation/liaison</w:t>
-      </w:r>
-      <w:r>
-        <w:rPr>
-          <w:b/>
-          <w:bCs/>
-          <w:color w:val="FF0000"/>
-        </w:rPr>
-        <w:t>|</w:t>
-      </w:r>
-      <w:r>
-        <w:rPr>
-          <w:b/>
-          <w:bCs/>
-          <w:color w:val="FF0000"/>
-        </w:rPr>
-        <w:t>)</w:t>
-      </w:r>
+          <w:lang w:eastAsia="fr-CH"/>
+        </w:rPr>
+        <w:t xml:space="preserve"> </w:t>
+      </w:r>
+    </w:p>
+    <w:p>
+      <w:pPr>
+        <w:rPr>
+          <w:lang w:eastAsia="fr-CH"/>
+        </w:rPr>
+      </w:pPr>
     </w:p>
     <w:p>
       <w:pPr>

</xml_diff>